<commit_message>
KIBON-2723 direct-to-dev vorlangen angepasst
</commit_message>
<xml_diff>
--- a/ebegu-server/src/main/resources/vorlagenLastenausgleichTagesschulen/Vorlage_Verfügung_Lastenausgleich_Tagesschulen_21_22_de.docx
+++ b/ebegu-server/src/main/resources/vorlagenLastenausgleichTagesschulen/Vorlage_Verfügung_Lastenausgleich_Tagesschulen_21_22_de.docx
@@ -548,9 +548,11 @@
       </w:sdtPr>
       <w:sdtContent>
         <w:p>
+          <w:proofErr w:type="gramStart"/>
           <w:r>
             <w:t>Sehr geehrte Damen und Herren</w:t>
           </w:r>
+          <w:proofErr w:type="gramEnd"/>
           <w:r>
             <w:br/>
           </w:r>
@@ -829,7 +831,6 @@
       <w:r>
         <w:rPr>
           <w:rFonts w:cs="Arial"/>
-          <w:i/>
           <w:noProof/>
         </w:rPr>
         <w:t>{gemeindeName}</w:t>
@@ -844,7 +845,13 @@
         <w:rPr>
           <w:rFonts w:cs="Arial"/>
         </w:rPr>
-        <w:t xml:space="preserve">erhält </w:t>
+        <w:t>erhält</w:t>
+      </w:r>
+      <w:r>
+        <w:rPr>
+          <w:rFonts w:cs="Arial"/>
+        </w:rPr>
+        <w:t xml:space="preserve"> </w:t>
       </w:r>
       <w:r>
         <w:rPr>
@@ -918,6 +925,7 @@
         </w:rPr>
         <w:t xml:space="preserve">n Betrag von </w:t>
       </w:r>
+      <w:proofErr w:type="gramStart"/>
       <w:r>
         <w:rPr>
           <w:rFonts w:cs="Arial"/>
@@ -932,9 +940,11 @@
         </w:rPr>
         <w:t>CHF</w:t>
       </w:r>
+      <w:proofErr w:type="gramEnd"/>
       <w:r>
         <w:rPr>
           <w:b/>
+          <w:bCs w:val="0"/>
           <w:noProof/>
         </w:rPr>
         <w:t xml:space="preserve"> </w:t>
@@ -942,6 +952,8 @@
       <w:r>
         <w:rPr>
           <w:rFonts w:cs="Arial"/>
+          <w:b/>
+          <w:bCs w:val="0"/>
           <w:noProof/>
         </w:rPr>
         <w:t>{lastenausgleichsberechtigterBetrag}</w:t>
@@ -1525,6 +1537,7 @@
         </w:rPr>
         <w:t xml:space="preserve"> den Betrag von </w:t>
       </w:r>
+      <w:proofErr w:type="gramStart"/>
       <w:r>
         <w:rPr>
           <w:rFonts w:cs="Arial"/>
@@ -1536,7 +1549,15 @@
           <w:rFonts w:cs="Arial"/>
           <w:b/>
         </w:rPr>
-        <w:t xml:space="preserve">CHF </w:t>
+        <w:t>CHF</w:t>
+      </w:r>
+      <w:proofErr w:type="gramEnd"/>
+      <w:r>
+        <w:rPr>
+          <w:rFonts w:cs="Arial"/>
+          <w:b/>
+        </w:rPr>
+        <w:t xml:space="preserve"> </w:t>
       </w:r>
       <w:r>
         <w:rPr>
@@ -2688,7 +2709,6 @@
         <w:rPr>
           <w:rFonts w:cs="Arial"/>
           <w:b/>
-          <w:i/>
           <w:noProof/>
           <w:sz w:val="26"/>
           <w:szCs w:val="26"/>
@@ -2704,7 +2724,7 @@
           <w:szCs w:val="26"/>
         </w:rPr>
         <w:lastRenderedPageBreak/>
-        <w:t>Auszahlung Tagesschulangebot</w:t>
+        <w:t xml:space="preserve">Auszahlung </w:t>
       </w:r>
       <w:r>
         <w:rPr>
@@ -2712,13 +2732,12 @@
           <w:sz w:val="26"/>
           <w:szCs w:val="26"/>
         </w:rPr>
-        <w:t xml:space="preserve"> </w:t>
+        <w:t xml:space="preserve">Tagesschulangebot </w:t>
       </w:r>
       <w:r>
         <w:rPr>
           <w:rFonts w:cs="Arial"/>
           <w:b/>
-          <w:i/>
           <w:noProof/>
           <w:sz w:val="26"/>
           <w:szCs w:val="26"/>
@@ -10243,6 +10262,7 @@
     <w:rsid w:val="009F1D96"/>
     <w:rsid w:val="00A72F5E"/>
     <w:rsid w:val="00AE2A03"/>
+    <w:rsid w:val="00B708C8"/>
     <w:rsid w:val="00CF22AC"/>
     <w:rsid w:val="00D454C1"/>
     <w:rsid w:val="00DE2D1E"/>
@@ -10880,78 +10900,22 @@
 </file>
 
 <file path=customXml/item1.xml><?xml version="1.0" encoding="utf-8"?>
-<p:properties xmlns:p="http://schemas.microsoft.com/office/2006/metadata/properties" xmlns:xsi="http://www.w3.org/2001/XMLSchema-instance" xmlns:pc="http://schemas.microsoft.com/office/infopath/2007/PartnerControls">
-  <documentManagement/>
-</p:properties>
+<officeatwork xmlns="http://schemas.officeatwork.com/Media"/>
 </file>
 
 <file path=customXml/item2.xml><?xml version="1.0" encoding="utf-8"?>
-<officeatwork xmlns="http://schemas.officeatwork.com/CustomXMLPart">
-  <SenderBlock>Bildungs- und Kulturdirektion
-Amt für Kindergarten, Volksschule und Beratung
-Abteilung Volksschule
-Fachbereich Schulergänzende Angebote
-Sulgeneckstrasse 70
-3005 Bern
-+41 31 633 84 51
-akvb.bkd@be.ch
-www.bkd.be.ch
-{user}</SenderBlock>
-  <Signature1>Erwin Sommer</Signature1>
-  <Signature2/>
-  <Introduction>Sehr geehrte Damen und Herren
-</Introduction>
-  <Closing>Freundliche Grüsse 
-Amt für Kindergarten, 
-Volksschule und Beratung</Closing>
-  <DeliveryOption>P.P. B-Post
-{adresseTagesschule}</DeliveryOption>
-  <Organisation/>
-  <PlaceAndDate>17. Dezember 2020</PlaceAndDate>
-  <Footer/>
-  <AddressSingleLine>Bildungs- und Kulturdirektion, Sulgeneckstrasse 70, 3005 Bern</AddressSingleLine>
-  <tab>	</tab>
-  <Page>Seiten</Page>
-  <Author/>
-  <Closing2/>
-  <Reference_Label>Unsere Referenz: </Reference_Label>
-  <Reference/>
-  <AbsenderFettL/>
-  <AbsenderFettR/>
-  <DLaufnummer/>
-  <YourReference/>
-  <YourReference_Label>Ihre Referenz: </YourReference_Label>
-  <RecipientAddress/>
-  <GLaufnummer>2019.ERZ.73123</GLaufnummer>
-</officeatwork>
+<officeatwork xmlns="http://schemas.officeatwork.com/Formulas">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</officeatwork>
 </file>
 
 <file path=customXml/item3.xml><?xml version="1.0" encoding="utf-8"?>
-<b:Sources xmlns:b="http://schemas.openxmlformats.org/officeDocument/2006/bibliography" xmlns="http://schemas.openxmlformats.org/officeDocument/2006/bibliography" SelectedStyle="\APASixthEditionOfficeOnline.xsl" StyleName="APA" Version="6"/>
+<officeatwork xmlns="http://schemas.officeatwork.com/MasterProperties">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</officeatwork>
 </file>
 
 <file path=customXml/item4.xml><?xml version="1.0" encoding="utf-8"?>
-<officeatwork xmlns="http://schemas.officeatwork.com/MasterProperties">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</officeatwork>
+<officeatwork xmlns="http://schemas.officeatwork.com/Document">eNp7v3u/jUt+cmlual6JnU1wfk5pSWZ+nmeKnY0+MscnMS+9NDE91c7IwNTURh/OtQnLTC0HqoVQAUCh4NSc1GSgUfooHLgVAFOAKK8=</officeatwork>
 </file>
 
 <file path=customXml/item5.xml><?xml version="1.0" encoding="utf-8"?>
-<officeatwork xmlns="http://schemas.officeatwork.com/Formulas">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</officeatwork>
-</file>
-
-<file path=customXml/item6.xml><?xml version="1.0" encoding="utf-8"?>
-<officeatwork xmlns="http://schemas.officeatwork.com/Media"/>
-</file>
-
-<file path=customXml/item7.xml><?xml version="1.0" encoding="utf-8"?>
-<?mso-contentType ?>
-<FormTemplates xmlns="http://schemas.microsoft.com/sharepoint/v3/contenttype/forms">
-  <Display>DocumentLibraryForm</Display>
-  <Edit>DocumentLibraryForm</Edit>
-  <New>DocumentLibraryForm</New>
-</FormTemplates>
-</file>
-
-<file path=customXml/item8.xml><?xml version="1.0" encoding="utf-8"?>
 <ct:contentTypeSchema xmlns:ct="http://schemas.microsoft.com/office/2006/metadata/contentType" xmlns:ma="http://schemas.microsoft.com/office/2006/metadata/properties/metaAttributes" ct:_="" ma:_="" ma:contentTypeName="Dokument" ma:contentTypeID="0x010100711209C60F5007419C092DB1F82A4795" ma:contentTypeVersion="9" ma:contentTypeDescription="Ein neues Dokument erstellen." ma:contentTypeScope="" ma:versionID="ddb10cc1903f988a2bdc77454b9dc4c6">
   <xsd:schema xmlns:xsd="http://www.w3.org/2001/XMLSchema" xmlns:xs="http://www.w3.org/2001/XMLSchema" xmlns:p="http://schemas.microsoft.com/office/2006/metadata/properties" xmlns:ns2="d53bc33c-7e51-42d1-8a72-72bcbf7ea968" xmlns:ns3="55df0d9a-b115-40a4-96c1-9261dc1f94e8" targetNamespace="http://schemas.microsoft.com/office/2006/metadata/properties" ma:root="true" ma:fieldsID="0c657c3bfd70ec264372646d204a4f2b" ns2:_="" ns3:_="">
     <xsd:import namespace="d53bc33c-7e51-42d1-8a72-72bcbf7ea968"/>
@@ -11148,36 +11112,83 @@
 </ct:contentTypeSchema>
 </file>
 
+<file path=customXml/item6.xml><?xml version="1.0" encoding="utf-8"?>
+<b:Sources xmlns:b="http://schemas.openxmlformats.org/officeDocument/2006/bibliography" xmlns="http://schemas.openxmlformats.org/officeDocument/2006/bibliography" SelectedStyle="\APASixthEditionOfficeOnline.xsl" StyleName="APA" Version="6"/>
+</file>
+
+<file path=customXml/item7.xml><?xml version="1.0" encoding="utf-8"?>
+<?mso-contentType ?>
+<FormTemplates xmlns="http://schemas.microsoft.com/sharepoint/v3/contenttype/forms">
+  <Display>DocumentLibraryForm</Display>
+  <Edit>DocumentLibraryForm</Edit>
+  <New>DocumentLibraryForm</New>
+</FormTemplates>
+</file>
+
+<file path=customXml/item8.xml><?xml version="1.0" encoding="utf-8"?>
+<officeatwork xmlns="http://schemas.officeatwork.com/CustomXMLPart">
+  <SenderBlock>Bildungs- und Kulturdirektion
+Amt für Kindergarten, Volksschule und Beratung
+Abteilung Volksschule
+Fachbereich Schulergänzende Angebote
+Sulgeneckstrasse 70
+3005 Bern
++41 31 633 84 51
+akvb.bkd@be.ch
+www.bkd.be.ch
+{user}</SenderBlock>
+  <Signature1>Erwin Sommer</Signature1>
+  <Signature2/>
+  <Introduction>Sehr geehrte Damen und Herren
+</Introduction>
+  <Closing>Freundliche Grüsse 
+Amt für Kindergarten, 
+Volksschule und Beratung</Closing>
+  <DeliveryOption>P.P. B-Post
+{adresseTagesschule}</DeliveryOption>
+  <Organisation/>
+  <PlaceAndDate>17. Dezember 2020</PlaceAndDate>
+  <Footer/>
+  <AddressSingleLine>Bildungs- und Kulturdirektion, Sulgeneckstrasse 70, 3005 Bern</AddressSingleLine>
+  <tab>	</tab>
+  <Page>Seiten</Page>
+  <Author/>
+  <Closing2/>
+  <Reference_Label>Unsere Referenz: </Reference_Label>
+  <Reference/>
+  <AbsenderFettL/>
+  <AbsenderFettR/>
+  <DLaufnummer/>
+  <YourReference/>
+  <YourReference_Label>Ihre Referenz: </YourReference_Label>
+  <RecipientAddress/>
+  <GLaufnummer>2019.ERZ.73123</GLaufnummer>
+</officeatwork>
+</file>
+
 <file path=customXml/item9.xml><?xml version="1.0" encoding="utf-8"?>
-<officeatwork xmlns="http://schemas.officeatwork.com/Document">eNp7v3u/jUt+cmlual6JnU1wfk5pSWZ+nmeKnY0+MscnMS+9NDE91c7IwNTURh/OtQnLTC0HqoVQAUCh4NSc1GSgUfooHLgVAFOAKK8=</officeatwork>
+<p:properties xmlns:p="http://schemas.microsoft.com/office/2006/metadata/properties" xmlns:xsi="http://www.w3.org/2001/XMLSchema-instance" xmlns:pc="http://schemas.microsoft.com/office/infopath/2007/PartnerControls">
+  <documentManagement/>
+</p:properties>
 </file>
 
 <file path=customXml/itemProps1.xml><?xml version="1.0" encoding="utf-8"?>
-<ds:datastoreItem xmlns:ds="http://schemas.openxmlformats.org/officeDocument/2006/customXml" ds:itemID="{C07566FF-B0C0-4B74-B84F-2C44FDB38F19}">
+<ds:datastoreItem xmlns:ds="http://schemas.openxmlformats.org/officeDocument/2006/customXml" ds:itemID="{266ABE55-E049-409F-9CBD-15A8924B0F65}">
   <ds:schemaRefs>
-    <ds:schemaRef ds:uri="http://schemas.microsoft.com/office/2006/metadata/properties"/>
-    <ds:schemaRef ds:uri="http://schemas.microsoft.com/office/infopath/2007/PartnerControls"/>
+    <ds:schemaRef ds:uri="http://schemas.officeatwork.com/Media"/>
   </ds:schemaRefs>
 </ds:datastoreItem>
 </file>
 
 <file path=customXml/itemProps2.xml><?xml version="1.0" encoding="utf-8"?>
-<ds:datastoreItem xmlns:ds="http://schemas.openxmlformats.org/officeDocument/2006/customXml" ds:itemID="{C9EF7656-0210-462C-829B-A9AFE99E1459}">
+<ds:datastoreItem xmlns:ds="http://schemas.openxmlformats.org/officeDocument/2006/customXml" ds:itemID="{DF20F474-602E-4888-AD09-7D578490F71F}">
   <ds:schemaRefs>
-    <ds:schemaRef ds:uri="http://schemas.officeatwork.com/CustomXMLPart"/>
+    <ds:schemaRef ds:uri="http://schemas.officeatwork.com/Formulas"/>
   </ds:schemaRefs>
 </ds:datastoreItem>
 </file>
 
 <file path=customXml/itemProps3.xml><?xml version="1.0" encoding="utf-8"?>
-<ds:datastoreItem xmlns:ds="http://schemas.openxmlformats.org/officeDocument/2006/customXml" ds:itemID="{40681681-E3B1-4495-8CC2-EA13524950B9}">
-  <ds:schemaRefs>
-    <ds:schemaRef ds:uri="http://schemas.openxmlformats.org/officeDocument/2006/bibliography"/>
-  </ds:schemaRefs>
-</ds:datastoreItem>
-</file>
-
-<file path=customXml/itemProps4.xml><?xml version="1.0" encoding="utf-8"?>
 <ds:datastoreItem xmlns:ds="http://schemas.openxmlformats.org/officeDocument/2006/customXml" ds:itemID="{70FA024B-7234-461C-B226-C3BF4632F375}">
   <ds:schemaRefs>
     <ds:schemaRef ds:uri="http://schemas.officeatwork.com/MasterProperties"/>
@@ -11185,31 +11196,15 @@
 </ds:datastoreItem>
 </file>
 
-<file path=customXml/itemProps5.xml><?xml version="1.0" encoding="utf-8"?>
-<ds:datastoreItem xmlns:ds="http://schemas.openxmlformats.org/officeDocument/2006/customXml" ds:itemID="{DF20F474-602E-4888-AD09-7D578490F71F}">
+<file path=customXml/itemProps4.xml><?xml version="1.0" encoding="utf-8"?>
+<ds:datastoreItem xmlns:ds="http://schemas.openxmlformats.org/officeDocument/2006/customXml" ds:itemID="{F7B2CEC2-A8CE-4AF9-B039-B0292F324464}">
   <ds:schemaRefs>
-    <ds:schemaRef ds:uri="http://schemas.officeatwork.com/Formulas"/>
+    <ds:schemaRef ds:uri="http://schemas.officeatwork.com/Document"/>
   </ds:schemaRefs>
 </ds:datastoreItem>
 </file>
 
-<file path=customXml/itemProps6.xml><?xml version="1.0" encoding="utf-8"?>
-<ds:datastoreItem xmlns:ds="http://schemas.openxmlformats.org/officeDocument/2006/customXml" ds:itemID="{266ABE55-E049-409F-9CBD-15A8924B0F65}">
-  <ds:schemaRefs>
-    <ds:schemaRef ds:uri="http://schemas.officeatwork.com/Media"/>
-  </ds:schemaRefs>
-</ds:datastoreItem>
-</file>
-
-<file path=customXml/itemProps7.xml><?xml version="1.0" encoding="utf-8"?>
-<ds:datastoreItem xmlns:ds="http://schemas.openxmlformats.org/officeDocument/2006/customXml" ds:itemID="{27F9F5C7-86FE-485B-8EDF-8ECD31169316}">
-  <ds:schemaRefs>
-    <ds:schemaRef ds:uri="http://schemas.microsoft.com/sharepoint/v3/contenttype/forms"/>
-  </ds:schemaRefs>
-</ds:datastoreItem>
-</file>
-
-<file path=customXml/itemProps8.xml><?xml version="1.0" encoding="utf-8"?>
+<file path=customXml/itemProps5.xml><?xml version="1.0" encoding="utf-8"?>
 <ds:datastoreItem xmlns:ds="http://schemas.openxmlformats.org/officeDocument/2006/customXml" ds:itemID="{87B2364A-F1A2-4289-B3BB-6F40F8886DB7}">
   <ds:schemaRefs>
     <ds:schemaRef ds:uri="http://schemas.microsoft.com/office/2006/metadata/contentType"/>
@@ -11228,10 +11223,35 @@
 </ds:datastoreItem>
 </file>
 
+<file path=customXml/itemProps6.xml><?xml version="1.0" encoding="utf-8"?>
+<ds:datastoreItem xmlns:ds="http://schemas.openxmlformats.org/officeDocument/2006/customXml" ds:itemID="{40681681-E3B1-4495-8CC2-EA13524950B9}">
+  <ds:schemaRefs>
+    <ds:schemaRef ds:uri="http://schemas.openxmlformats.org/officeDocument/2006/bibliography"/>
+  </ds:schemaRefs>
+</ds:datastoreItem>
+</file>
+
+<file path=customXml/itemProps7.xml><?xml version="1.0" encoding="utf-8"?>
+<ds:datastoreItem xmlns:ds="http://schemas.openxmlformats.org/officeDocument/2006/customXml" ds:itemID="{27F9F5C7-86FE-485B-8EDF-8ECD31169316}">
+  <ds:schemaRefs>
+    <ds:schemaRef ds:uri="http://schemas.microsoft.com/sharepoint/v3/contenttype/forms"/>
+  </ds:schemaRefs>
+</ds:datastoreItem>
+</file>
+
+<file path=customXml/itemProps8.xml><?xml version="1.0" encoding="utf-8"?>
+<ds:datastoreItem xmlns:ds="http://schemas.openxmlformats.org/officeDocument/2006/customXml" ds:itemID="{C9EF7656-0210-462C-829B-A9AFE99E1459}">
+  <ds:schemaRefs>
+    <ds:schemaRef ds:uri="http://schemas.officeatwork.com/CustomXMLPart"/>
+  </ds:schemaRefs>
+</ds:datastoreItem>
+</file>
+
 <file path=customXml/itemProps9.xml><?xml version="1.0" encoding="utf-8"?>
-<ds:datastoreItem xmlns:ds="http://schemas.openxmlformats.org/officeDocument/2006/customXml" ds:itemID="{F7B2CEC2-A8CE-4AF9-B039-B0292F324464}">
+<ds:datastoreItem xmlns:ds="http://schemas.openxmlformats.org/officeDocument/2006/customXml" ds:itemID="{C07566FF-B0C0-4B74-B84F-2C44FDB38F19}">
   <ds:schemaRefs>
-    <ds:schemaRef ds:uri="http://schemas.officeatwork.com/Document"/>
+    <ds:schemaRef ds:uri="http://schemas.microsoft.com/office/2006/metadata/properties"/>
+    <ds:schemaRef ds:uri="http://schemas.microsoft.com/office/infopath/2007/PartnerControls"/>
   </ds:schemaRefs>
 </ds:datastoreItem>
 </file>
</xml_diff>